<commit_message>
Updated CV and started on the algorithm
</commit_message>
<xml_diff>
--- a/CV.docx
+++ b/CV.docx
@@ -18,7 +18,13 @@
         <w:jc w:val="center"/>
       </w:pPr>
       <w:r>
-        <w:t>Home address 45 Gibson Crescent, Elworth, Sandbach, Cheshire, CW11 3HW</w:t>
+        <w:t>Home address</w:t>
+      </w:r>
+      <w:r>
+        <w:t>:</w:t>
+      </w:r>
+      <w:r>
+        <w:t xml:space="preserve"> 45 Gibson Crescent, Elworth, Sandbach, Cheshire, CW11 3HW</w:t>
       </w:r>
     </w:p>
     <w:p>
@@ -87,9 +93,6 @@
       <w:r>
         <w:t>.</w:t>
       </w:r>
-      <w:r>
-        <w:t xml:space="preserve"> Some stuff written here some stuff written here.</w:t>
-      </w:r>
     </w:p>
     <w:p>
       <w:pPr>
@@ -141,21 +144,16 @@
     </w:p>
     <w:p>
       <w:pPr>
-        <w:spacing w:after="40"/>
-        <w:rPr>
-          <w:b/>
-          <w:u w:val="single"/>
-        </w:rPr>
-      </w:pPr>
-    </w:p>
-    <w:p>
-      <w:pPr>
-        <w:spacing w:after="40"/>
-        <w:rPr>
-          <w:b/>
-          <w:u w:val="single"/>
-        </w:rPr>
-      </w:pPr>
+        <w:pStyle w:val="ListParagraph"/>
+        <w:numPr>
+          <w:ilvl w:val="0"/>
+          <w:numId w:val="10"/>
+        </w:numPr>
+        <w:spacing w:after="40"/>
+      </w:pPr>
+      <w:r>
+        <w:t>Keen problem solver</w:t>
+      </w:r>
     </w:p>
     <w:p>
       <w:pPr>
@@ -278,8 +276,6 @@
       <w:r>
         <w:t>Attained a first-class grade in all modules taken in first year of study.</w:t>
       </w:r>
-      <w:bookmarkStart w:id="0" w:name="_GoBack"/>
-      <w:bookmarkEnd w:id="0"/>
     </w:p>
     <w:p>
       <w:pPr>
@@ -342,7 +338,12 @@
         <w:t>Developed skills in a broad range of tech</w:t>
       </w:r>
       <w:r>
-        <w:t>nologies including Java, C++,</w:t>
+        <w:t>nologies including Java, C+</w:t>
+      </w:r>
+      <w:bookmarkStart w:id="0" w:name="_GoBack"/>
+      <w:bookmarkEnd w:id="0"/>
+      <w:r>
+        <w:t>+,</w:t>
       </w:r>
       <w:r>
         <w:t xml:space="preserve"> Python</w:t>
@@ -352,6 +353,89 @@
       </w:r>
       <w:r>
         <w:t>.</w:t>
+      </w:r>
+    </w:p>
+    <w:p>
+      <w:pPr>
+        <w:spacing w:after="40"/>
+      </w:pPr>
+    </w:p>
+    <w:p>
+      <w:pPr>
+        <w:spacing w:after="40"/>
+        <w:ind w:left="720" w:firstLine="720"/>
+        <w:rPr>
+          <w:b/>
+        </w:rPr>
+      </w:pPr>
+      <w:r>
+        <w:rPr>
+          <w:b/>
+        </w:rPr>
+        <w:t xml:space="preserve">Key </w:t>
+      </w:r>
+      <w:r>
+        <w:rPr>
+          <w:b/>
+        </w:rPr>
+        <w:t xml:space="preserve">technical </w:t>
+      </w:r>
+      <w:r>
+        <w:rPr>
+          <w:b/>
+        </w:rPr>
+        <w:t>courses included:</w:t>
+      </w:r>
+    </w:p>
+    <w:p>
+      <w:pPr>
+        <w:spacing w:after="40"/>
+        <w:ind w:left="1440"/>
+      </w:pPr>
+      <w:r>
+        <w:t>Fundamentals of Computing, Programming fundamentals, Programming II: Data structures and Algorithms, Advanced Programming Practices, Cybercrime, Database Systems, Bioinformati</w:t>
+      </w:r>
+      <w:r>
+        <w:t>cs, Communications and Networks, Web Technologies</w:t>
+      </w:r>
+      <w:r>
+        <w:t xml:space="preserve"> and Games Computing</w:t>
+      </w:r>
+      <w:r>
+        <w:t>.</w:t>
+      </w:r>
+    </w:p>
+    <w:p>
+      <w:pPr>
+        <w:spacing w:after="40"/>
+        <w:ind w:left="1440"/>
+        <w:rPr>
+          <w:b/>
+        </w:rPr>
+      </w:pPr>
+      <w:r>
+        <w:rPr>
+          <w:b/>
+        </w:rPr>
+        <w:t>Other</w:t>
+      </w:r>
+      <w:r>
+        <w:rPr>
+          <w:b/>
+        </w:rPr>
+        <w:t xml:space="preserve"> courses:</w:t>
+      </w:r>
+    </w:p>
+    <w:p>
+      <w:pPr>
+        <w:spacing w:after="40"/>
+        <w:ind w:left="1440"/>
+      </w:pPr>
+      <w:r>
+        <w:t>German 2,</w:t>
+      </w:r>
+      <w:r>
+        <w:t xml:space="preserve"> System Lifecycles and Design, Requirements, Evaluation and Professionalism, IT Architectures.</w:t>
       </w:r>
     </w:p>
     <w:p>
@@ -487,17 +571,6 @@
           <w:b/>
         </w:rPr>
       </w:pPr>
-      <w:r>
-        <w:rPr>
-          <w:b/>
-        </w:rPr>
-        <w:t>Key Pre</w:t>
-      </w:r>
-    </w:p>
-    <w:p>
-      <w:pPr>
-        <w:spacing w:after="40"/>
-      </w:pPr>
     </w:p>
     <w:p>
       <w:pPr>
@@ -514,6 +587,400 @@
         </w:rPr>
         <w:t>Technical skills</w:t>
       </w:r>
+      <w:r>
+        <w:rPr>
+          <w:b/>
+          <w:u w:val="single"/>
+        </w:rPr>
+        <w:t xml:space="preserve"> </w:t>
+      </w:r>
+    </w:p>
+    <w:p>
+      <w:pPr>
+        <w:spacing w:after="40"/>
+      </w:pPr>
+      <w:r>
+        <w:tab/>
+      </w:r>
+      <w:r>
+        <w:tab/>
+      </w:r>
+      <w:r>
+        <w:rPr>
+          <w:b/>
+        </w:rPr>
+        <w:t xml:space="preserve">Platforms: </w:t>
+      </w:r>
+      <w:r>
+        <w:t>Windows, Linux, OSX.</w:t>
+      </w:r>
+    </w:p>
+    <w:p>
+      <w:pPr>
+        <w:spacing w:after="40"/>
+        <w:ind w:left="1440"/>
+      </w:pPr>
+      <w:r>
+        <w:rPr>
+          <w:b/>
+        </w:rPr>
+        <w:t>Languages</w:t>
+      </w:r>
+      <w:r>
+        <w:rPr>
+          <w:b/>
+        </w:rPr>
+        <w:t xml:space="preserve"> (Competency)</w:t>
+      </w:r>
+      <w:r>
+        <w:rPr>
+          <w:b/>
+        </w:rPr>
+        <w:t xml:space="preserve">: </w:t>
+      </w:r>
+      <w:r>
+        <w:t xml:space="preserve">Java (High), </w:t>
+      </w:r>
+      <w:r>
+        <w:t>C++ (</w:t>
+      </w:r>
+      <w:r>
+        <w:t>Low</w:t>
+      </w:r>
+      <w:r>
+        <w:t>), HTML5 &amp; CSS (High), JavaScript (</w:t>
+      </w:r>
+      <w:r>
+        <w:t>Medium</w:t>
+      </w:r>
+      <w:r>
+        <w:t xml:space="preserve">), Python (Medium), </w:t>
+      </w:r>
+      <w:r>
+        <w:t>SQL (Low).</w:t>
+      </w:r>
+      <w:r>
+        <w:t xml:space="preserve"> </w:t>
+      </w:r>
+    </w:p>
+    <w:p>
+      <w:pPr>
+        <w:spacing w:after="40"/>
+        <w:ind w:left="1440"/>
+      </w:pPr>
+      <w:r>
+        <w:rPr>
+          <w:b/>
+        </w:rPr>
+        <w:t>Other software:</w:t>
+      </w:r>
+      <w:r>
+        <w:t xml:space="preserve"> Git, </w:t>
+      </w:r>
+      <w:proofErr w:type="spellStart"/>
+      <w:r>
+        <w:t>LaTeX</w:t>
+      </w:r>
+      <w:proofErr w:type="spellEnd"/>
+      <w:r>
+        <w:t>, UML.</w:t>
+      </w:r>
+    </w:p>
+    <w:p>
+      <w:pPr>
+        <w:spacing w:after="40"/>
+        <w:ind w:left="1440"/>
+      </w:pPr>
+      <w:r>
+        <w:rPr>
+          <w:b/>
+        </w:rPr>
+        <w:t>Other applications:</w:t>
+      </w:r>
+      <w:r>
+        <w:t xml:space="preserve"> Microsoft Office, Excel, </w:t>
+      </w:r>
+      <w:proofErr w:type="spellStart"/>
+      <w:r>
+        <w:t>Powerpoint</w:t>
+      </w:r>
+      <w:proofErr w:type="spellEnd"/>
+      <w:r>
+        <w:t>.</w:t>
+      </w:r>
+    </w:p>
+    <w:p>
+      <w:pPr>
+        <w:spacing w:after="40"/>
+        <w:ind w:left="1440"/>
+      </w:pPr>
+    </w:p>
+    <w:p>
+      <w:pPr>
+        <w:spacing w:after="40"/>
+      </w:pPr>
+      <w:r>
+        <w:tab/>
+      </w:r>
+      <w:r>
+        <w:tab/>
+      </w:r>
+    </w:p>
+    <w:p>
+      <w:pPr>
+        <w:spacing w:after="40"/>
+        <w:rPr>
+          <w:b/>
+          <w:u w:val="single"/>
+        </w:rPr>
+      </w:pPr>
+      <w:r>
+        <w:rPr>
+          <w:b/>
+          <w:u w:val="single"/>
+        </w:rPr>
+        <w:t>Experience/</w:t>
+      </w:r>
+    </w:p>
+    <w:p>
+      <w:pPr>
+        <w:spacing w:after="40"/>
+        <w:rPr>
+          <w:b/>
+          <w:u w:val="single"/>
+        </w:rPr>
+      </w:pPr>
+      <w:r>
+        <w:rPr>
+          <w:b/>
+          <w:u w:val="single"/>
+        </w:rPr>
+        <w:t>Volunteering</w:t>
+      </w:r>
+    </w:p>
+    <w:p>
+      <w:pPr>
+        <w:spacing w:after="40"/>
+        <w:rPr>
+          <w:b/>
+        </w:rPr>
+      </w:pPr>
+      <w:r>
+        <w:tab/>
+      </w:r>
+      <w:r>
+        <w:tab/>
+      </w:r>
+      <w:r>
+        <w:rPr>
+          <w:b/>
+        </w:rPr>
+        <w:t>Code Club volunteer</w:t>
+      </w:r>
+    </w:p>
+    <w:p>
+      <w:pPr>
+        <w:spacing w:after="40"/>
+        <w:ind w:left="1440"/>
+      </w:pPr>
+      <w:r>
+        <w:t>Helped to establish and run a weekly coding club for children aged 9-11 to build and share their ideas in new and creative ways at Newcastle-under-Lyme public library.</w:t>
+      </w:r>
+      <w:r>
+        <w:t xml:space="preserve"> Involves guiding children through activities in Scratch, HTML &amp; CSS and Python by making games, animations and websites.</w:t>
+      </w:r>
+    </w:p>
+    <w:p>
+      <w:pPr>
+        <w:spacing w:after="0" w:line="240" w:lineRule="auto"/>
+      </w:pPr>
+    </w:p>
+    <w:p>
+      <w:pPr>
+        <w:spacing w:after="0" w:line="240" w:lineRule="auto"/>
+        <w:rPr>
+          <w:b/>
+          <w:u w:val="single"/>
+        </w:rPr>
+      </w:pPr>
+      <w:r>
+        <w:rPr>
+          <w:b/>
+          <w:u w:val="single"/>
+        </w:rPr>
+        <w:t>Projects</w:t>
+      </w:r>
+    </w:p>
+    <w:p>
+      <w:pPr>
+        <w:spacing w:after="40"/>
+        <w:rPr>
+          <w:b/>
+        </w:rPr>
+      </w:pPr>
+      <w:r>
+        <w:rPr>
+          <w:b/>
+        </w:rPr>
+        <w:tab/>
+      </w:r>
+      <w:r>
+        <w:rPr>
+          <w:b/>
+        </w:rPr>
+        <w:tab/>
+        <w:t>Recreation of a single player variant of AGAR.IO in the processing language</w:t>
+      </w:r>
+    </w:p>
+    <w:p>
+      <w:pPr>
+        <w:spacing w:after="40"/>
+        <w:ind w:left="2160"/>
+      </w:pPr>
+      <w:r>
+        <w:t>In the processing language</w:t>
+      </w:r>
+      <w:r>
+        <w:t xml:space="preserve"> (a Java based language)</w:t>
+      </w:r>
+      <w:r>
+        <w:t>, I developed a single player game based on the popular game AGAR.IO.</w:t>
+      </w:r>
+    </w:p>
+    <w:p>
+      <w:pPr>
+        <w:spacing w:after="40"/>
+        <w:ind w:left="1440"/>
+        <w:rPr>
+          <w:b/>
+        </w:rPr>
+      </w:pPr>
+      <w:r>
+        <w:rPr>
+          <w:b/>
+        </w:rPr>
+        <w:t>Development of a program that advises whether a food item should be eaten or not dependant on healthy eating standards.</w:t>
+      </w:r>
+    </w:p>
+    <w:p>
+      <w:pPr>
+        <w:spacing w:after="40"/>
+        <w:ind w:left="2160"/>
+      </w:pPr>
+      <w:r>
+        <w:t>Currently developing an application which forms the basis of the final year project.</w:t>
+      </w:r>
+      <w:r>
+        <w:t xml:space="preserve"> The application takes nutritional values from food labels and other personal measurements and provides the user with a decision on whether the food would be ‘advisable’ to eat.</w:t>
+      </w:r>
+      <w:r>
+        <w:t xml:space="preserve"> The project is being d</w:t>
+      </w:r>
+      <w:r>
+        <w:t>eveloped in Java.</w:t>
+      </w:r>
+    </w:p>
+    <w:p>
+      <w:pPr>
+        <w:spacing w:after="40"/>
+        <w:rPr>
+          <w:b/>
+        </w:rPr>
+      </w:pPr>
+      <w:r>
+        <w:tab/>
+      </w:r>
+      <w:r>
+        <w:tab/>
+      </w:r>
+      <w:r>
+        <w:rPr>
+          <w:b/>
+        </w:rPr>
+        <w:t>Development of a Protein Sequence Motif search tool.</w:t>
+      </w:r>
+    </w:p>
+    <w:p>
+      <w:pPr>
+        <w:spacing w:after="40"/>
+        <w:ind w:left="2160"/>
+      </w:pPr>
+      <w:r>
+        <w:t xml:space="preserve">Developed a web-based application which searches any protein sequence with a given </w:t>
+      </w:r>
+      <w:proofErr w:type="spellStart"/>
+      <w:r>
+        <w:t>Prosite</w:t>
+      </w:r>
+      <w:proofErr w:type="spellEnd"/>
+      <w:r>
+        <w:t xml:space="preserve"> pattern. This project was completed for the Bioinformatics module on my course. Web application was developed in HTML5 &amp; CSS and JavaScript; with a back-end Python script dealing with the more complex motif searching process.</w:t>
+      </w:r>
+    </w:p>
+    <w:p>
+      <w:pPr>
+        <w:spacing w:after="40"/>
+        <w:rPr>
+          <w:b/>
+        </w:rPr>
+      </w:pPr>
+      <w:r>
+        <w:tab/>
+      </w:r>
+      <w:r>
+        <w:tab/>
+      </w:r>
+      <w:r>
+        <w:rPr>
+          <w:b/>
+        </w:rPr>
+        <w:t>Other project</w:t>
+      </w:r>
+      <w:r>
+        <w:rPr>
+          <w:b/>
+        </w:rPr>
+        <w:t>s</w:t>
+      </w:r>
+    </w:p>
+    <w:p>
+      <w:pPr>
+        <w:spacing w:after="40"/>
+      </w:pPr>
+      <w:r>
+        <w:rPr>
+          <w:b/>
+        </w:rPr>
+        <w:tab/>
+      </w:r>
+      <w:r>
+        <w:rPr>
+          <w:b/>
+        </w:rPr>
+        <w:tab/>
+      </w:r>
+      <w:r>
+        <w:rPr>
+          <w:b/>
+        </w:rPr>
+        <w:tab/>
+      </w:r>
+      <w:r>
+        <w:t>Other explanation</w:t>
+      </w:r>
+    </w:p>
+    <w:p>
+      <w:pPr>
+        <w:spacing w:after="0" w:line="240" w:lineRule="auto"/>
+      </w:pPr>
+      <w:r>
+        <w:br w:type="page"/>
+      </w:r>
+    </w:p>
+    <w:p>
+      <w:pPr>
+        <w:spacing w:after="40"/>
+      </w:pPr>
     </w:p>
     <w:tbl>
       <w:tblPr>
@@ -591,10 +1058,7 @@
               <w:spacing w:after="40"/>
             </w:pPr>
             <w:r>
-              <w:t>Gained competency through use</w:t>
-            </w:r>
-            <w:r>
-              <w:t xml:space="preserve"> in each year of my university career.</w:t>
+              <w:t>Gained competency through use in each year of my university career.</w:t>
             </w:r>
           </w:p>
         </w:tc>
@@ -743,13 +1207,7 @@
               <w:rPr>
                 <w:i/>
               </w:rPr>
-              <w:t xml:space="preserve"> </w:t>
-            </w:r>
-            <w:r>
-              <w:rPr>
-                <w:i/>
-              </w:rPr>
-              <w:t>Technologies’</w:t>
+              <w:t xml:space="preserve"> Technologies’</w:t>
             </w:r>
             <w:r>
               <w:rPr>
@@ -784,7 +1242,6 @@
               <w:spacing w:after="40"/>
             </w:pPr>
             <w:r>
-              <w:lastRenderedPageBreak/>
               <w:t>Python</w:t>
             </w:r>
           </w:p>
@@ -798,19 +1255,7 @@
               <w:spacing w:after="40"/>
             </w:pPr>
             <w:r>
-              <w:t xml:space="preserve">Gained experience when developing </w:t>
-            </w:r>
-            <w:r>
-              <w:t>an</w:t>
-            </w:r>
-            <w:r>
-              <w:t xml:space="preserve"> amyloid protein motif</w:t>
-            </w:r>
-            <w:r>
-              <w:t xml:space="preserve"> search</w:t>
-            </w:r>
-            <w:r>
-              <w:t xml:space="preserve"> tool in the </w:t>
+              <w:t xml:space="preserve">Gained experience when developing an amyloid protein motif search tool in the </w:t>
             </w:r>
             <w:r>
               <w:rPr>
@@ -860,13 +1305,7 @@
               <w:spacing w:after="40"/>
             </w:pPr>
             <w:r>
-              <w:t>Used to centralise</w:t>
-            </w:r>
-            <w:r>
-              <w:t xml:space="preserve"> and control versions of</w:t>
-            </w:r>
-            <w:r>
-              <w:t xml:space="preserve"> key work and projects from my main computer and laptop.</w:t>
+              <w:t>Used to centralise and control versions of key work and projects from my main computer and laptop.</w:t>
             </w:r>
           </w:p>
         </w:tc>
@@ -1173,147 +1612,7 @@
     <w:p>
       <w:pPr>
         <w:spacing w:after="40"/>
-        <w:rPr>
-          <w:b/>
-          <w:u w:val="single"/>
-        </w:rPr>
-      </w:pPr>
-    </w:p>
-    <w:p>
-      <w:pPr>
-        <w:spacing w:after="40"/>
-      </w:pPr>
-    </w:p>
-    <w:p>
-      <w:pPr>
-        <w:spacing w:after="40"/>
-        <w:rPr>
-          <w:b/>
-          <w:u w:val="single"/>
-        </w:rPr>
-      </w:pPr>
-      <w:r>
-        <w:rPr>
-          <w:b/>
-          <w:u w:val="single"/>
-        </w:rPr>
-        <w:t>Experience/</w:t>
-      </w:r>
-    </w:p>
-    <w:p>
-      <w:pPr>
-        <w:spacing w:after="40"/>
-        <w:rPr>
-          <w:b/>
-          <w:u w:val="single"/>
-        </w:rPr>
-      </w:pPr>
-      <w:r>
-        <w:rPr>
-          <w:b/>
-          <w:u w:val="single"/>
-        </w:rPr>
-        <w:t>Volunteering</w:t>
-      </w:r>
-    </w:p>
-    <w:p>
-      <w:pPr>
-        <w:spacing w:after="40"/>
-        <w:rPr>
-          <w:b/>
-        </w:rPr>
-      </w:pPr>
-      <w:r>
-        <w:tab/>
-      </w:r>
-      <w:r>
-        <w:tab/>
-      </w:r>
-      <w:r>
-        <w:rPr>
-          <w:b/>
-        </w:rPr>
-        <w:t>Code Club volunteer</w:t>
-      </w:r>
-    </w:p>
-    <w:p>
-      <w:pPr>
-        <w:spacing w:after="40"/>
-        <w:ind w:left="1440"/>
-      </w:pPr>
-      <w:r>
-        <w:t>Helped to establish and run a weekly coding club for children aged 9-11 to build and share their ideas in new and creative ways at Newcastle-under-Lyme public library.</w:t>
-      </w:r>
-    </w:p>
-    <w:p>
-      <w:pPr>
-        <w:spacing w:after="0" w:line="240" w:lineRule="auto"/>
-      </w:pPr>
-      <w:r>
-        <w:br w:type="page"/>
-      </w:r>
-    </w:p>
-    <w:p>
-      <w:pPr>
-        <w:spacing w:after="40"/>
-        <w:rPr>
-          <w:b/>
-          <w:u w:val="single"/>
-        </w:rPr>
-      </w:pPr>
-      <w:r>
-        <w:rPr>
-          <w:b/>
-          <w:u w:val="single"/>
-        </w:rPr>
-        <w:lastRenderedPageBreak/>
-        <w:t>Projects</w:t>
-      </w:r>
-    </w:p>
-    <w:p>
-      <w:pPr>
-        <w:spacing w:after="40"/>
-        <w:rPr>
-          <w:b/>
-        </w:rPr>
-      </w:pPr>
-      <w:r>
-        <w:rPr>
-          <w:b/>
-        </w:rPr>
-        <w:tab/>
-      </w:r>
-      <w:r>
-        <w:rPr>
-          <w:b/>
-        </w:rPr>
-        <w:tab/>
-        <w:t>Recreation of a single player variant of AGAR.IO in the processing language</w:t>
-      </w:r>
-    </w:p>
-    <w:p>
-      <w:pPr>
-        <w:spacing w:after="40"/>
-        <w:ind w:left="2160"/>
-      </w:pPr>
-      <w:r>
-        <w:t>In the processing language, I developed a single player game based on the popular game AGAR.IO.</w:t>
-      </w:r>
-    </w:p>
-    <w:p>
-      <w:pPr>
-        <w:spacing w:after="40"/>
-        <w:ind w:left="1440"/>
-        <w:rPr>
-          <w:b/>
-        </w:rPr>
-      </w:pPr>
-      <w:r>
-        <w:rPr>
-          <w:b/>
-        </w:rPr>
-        <w:t>Development of a program that advises whether a food item should be eaten or not dependant on healthy eating standards.</w:t>
-      </w:r>
+      </w:pPr>
     </w:p>
     <w:sectPr>
       <w:footerReference w:type="default" r:id="rId10"/>
@@ -3611,7 +3910,7 @@
 </file>
 
 <file path=customXml/itemProps2.xml><?xml version="1.0" encoding="utf-8"?>
-<ds:datastoreItem xmlns:ds="http://schemas.openxmlformats.org/officeDocument/2006/customXml" ds:itemID="{7D959B4C-4070-2C47-8D1A-D63FEB3D0203}">
+<ds:datastoreItem xmlns:ds="http://schemas.openxmlformats.org/officeDocument/2006/customXml" ds:itemID="{B193C686-0897-4B49-BE7D-377AD2C5FC13}">
   <ds:schemaRefs>
     <ds:schemaRef ds:uri="http://schemas.openxmlformats.org/officeDocument/2006/bibliography"/>
   </ds:schemaRefs>

</xml_diff>